<commit_message>
Formatting changes to report and grammar change to abstract
</commit_message>
<xml_diff>
--- a/Reports/DesignDayAbstract.docx
+++ b/Reports/DesignDayAbstract.docx
@@ -942,56 +942,74 @@
           <w:sz w:val="24"/>
           <w:szCs w:val="24"/>
         </w:rPr>
-        <w:t>by various statistics such as time to first successful execution, average run-time, least lines of code, etc.</w:t>
-      </w:r>
-    </w:p>
-    <w:p>
-      <w:pPr>
+        <w:t xml:space="preserve">by various statistics such as time to first successful execution, average run-time, </w:t>
+      </w:r>
+      <w:r>
         <w:rPr>
           <w:rFonts w:ascii="Arial" w:hAnsi="Arial" w:cs="Arial"/>
           <w:bCs/>
           <w:sz w:val="24"/>
           <w:szCs w:val="24"/>
         </w:rPr>
-      </w:pPr>
-      <w:r>
-        <w:rPr>
-          <w:rFonts w:ascii="Arial" w:hAnsi="Arial" w:cs="Arial"/>
-          <w:bCs/>
-          <w:sz w:val="24"/>
-          <w:szCs w:val="24"/>
-        </w:rPr>
-        <w:tab/>
-      </w:r>
-      <w:r>
-        <w:rPr>
-          <w:rFonts w:ascii="Arial" w:hAnsi="Arial" w:cs="Arial"/>
-          <w:bCs/>
-          <w:sz w:val="24"/>
-          <w:szCs w:val="24"/>
-        </w:rPr>
-        <w:t xml:space="preserve">Compared to similar solutions such as LeetCode, </w:t>
-      </w:r>
-      <w:r>
-        <w:rPr>
-          <w:rFonts w:ascii="Arial" w:hAnsi="Arial" w:cs="Arial"/>
-          <w:bCs/>
-          <w:sz w:val="24"/>
-          <w:szCs w:val="24"/>
-        </w:rPr>
-        <w:t xml:space="preserve">our website emphasizes classroom engagement and group competition. Additionally, compared to a traditional classroom environment, the cloud enables fast, easily joinable sessions without the need for every student to have a laptop and take time to setup a complicated, confusing programming environment. The planned design runs on Amazon Web Services in the cloud using </w:t>
-      </w:r>
-      <w:r>
-        <w:rPr>
-          <w:rFonts w:ascii="Arial" w:hAnsi="Arial" w:cs="Arial"/>
-          <w:bCs/>
-          <w:sz w:val="24"/>
-          <w:szCs w:val="24"/>
-        </w:rPr>
-        <w:t>Docker Swarm</w:t>
+        <w:t>fewest</w:t>
       </w:r>
       <w:bookmarkStart w:id="0" w:name="_GoBack"/>
       <w:bookmarkEnd w:id="0"/>
+      <w:r>
+        <w:rPr>
+          <w:rFonts w:ascii="Arial" w:hAnsi="Arial" w:cs="Arial"/>
+          <w:bCs/>
+          <w:sz w:val="24"/>
+          <w:szCs w:val="24"/>
+        </w:rPr>
+        <w:t xml:space="preserve"> lines of code, etc.</w:t>
+      </w:r>
+    </w:p>
+    <w:p>
+      <w:pPr>
+        <w:rPr>
+          <w:rFonts w:ascii="Arial" w:hAnsi="Arial" w:cs="Arial"/>
+          <w:bCs/>
+          <w:sz w:val="24"/>
+          <w:szCs w:val="24"/>
+        </w:rPr>
+      </w:pPr>
+      <w:r>
+        <w:rPr>
+          <w:rFonts w:ascii="Arial" w:hAnsi="Arial" w:cs="Arial"/>
+          <w:bCs/>
+          <w:sz w:val="24"/>
+          <w:szCs w:val="24"/>
+        </w:rPr>
+        <w:tab/>
+      </w:r>
+      <w:r>
+        <w:rPr>
+          <w:rFonts w:ascii="Arial" w:hAnsi="Arial" w:cs="Arial"/>
+          <w:bCs/>
+          <w:sz w:val="24"/>
+          <w:szCs w:val="24"/>
+        </w:rPr>
+        <w:t xml:space="preserve">Compared to similar solutions such as LeetCode, </w:t>
+      </w:r>
+      <w:r>
+        <w:rPr>
+          <w:rFonts w:ascii="Arial" w:hAnsi="Arial" w:cs="Arial"/>
+          <w:bCs/>
+          <w:sz w:val="24"/>
+          <w:szCs w:val="24"/>
+        </w:rPr>
+        <w:t xml:space="preserve">our website emphasizes classroom engagement and group competition. Additionally, compared to a traditional classroom environment, the cloud enables fast, easily joinable sessions without the need for every student to have a laptop and take time to setup a complicated, confusing programming environment. The planned design runs on Amazon Web Services in the cloud using </w:t>
+      </w:r>
+      <w:r>
+        <w:rPr>
+          <w:rFonts w:ascii="Arial" w:hAnsi="Arial" w:cs="Arial"/>
+          <w:bCs/>
+          <w:sz w:val="24"/>
+          <w:szCs w:val="24"/>
+        </w:rPr>
+        <w:t>Docker Swarm</w:t>
+      </w:r>
       <w:r>
         <w:rPr>
           <w:rFonts w:ascii="Arial" w:hAnsi="Arial" w:cs="Arial"/>

</xml_diff>